<commit_message>
Added footnote on firmware version for the Gemalto variants.
Added footnote on firmware version for the Gemalto variants.
</commit_message>
<xml_diff>
--- a/Ignition_sense_using_LuvitRED_v002int.docx
+++ b/Ignition_sense_using_LuvitRED_v002int.docx
@@ -328,7 +328,7 @@
                           <w:sz w:val="36"/>
                           <w:szCs w:val="36"/>
                         </w:rPr>
-                        <w:t>26-Oct-16</w:t>
+                        <w:t>19-Dec-16</w:t>
                       </w:r>
                       <w:r>
                         <w:rPr>
@@ -714,12 +714,7 @@
         <w:t>.</w:t>
       </w:r>
       <w:r>
-        <w:t xml:space="preserve"> This feature allows the user to power on the CloudGate by pulling high the ignition sen</w:t>
-      </w:r>
-      <w:bookmarkStart w:id="2" w:name="_GoBack"/>
-      <w:bookmarkEnd w:id="2"/>
-      <w:r>
-        <w:t>se input line on the power connector.</w:t>
+        <w:t xml:space="preserve"> This feature allows the user to power on the CloudGate by pulling high the ignition sense input line on the power connector.</w:t>
       </w:r>
     </w:p>
     <w:p>
@@ -774,8 +769,8 @@
         <w:tblLook w:val="04A0" w:firstRow="1" w:lastRow="0" w:firstColumn="1" w:lastColumn="0" w:noHBand="0" w:noVBand="1"/>
       </w:tblPr>
       <w:tblGrid>
-        <w:gridCol w:w="3600"/>
-        <w:gridCol w:w="3600"/>
+        <w:gridCol w:w="3528"/>
+        <w:gridCol w:w="2775"/>
       </w:tblGrid>
       <w:tr>
         <w:trPr>
@@ -783,7 +778,7 @@
         </w:trPr>
         <w:tc>
           <w:tcPr>
-            <w:tcW w:w="3600" w:type="dxa"/>
+            <w:tcW w:w="3528" w:type="dxa"/>
           </w:tcPr>
           <w:p>
             <w:pPr>
@@ -802,7 +797,7 @@
         </w:tc>
         <w:tc>
           <w:tcPr>
-            <w:tcW w:w="3600" w:type="dxa"/>
+            <w:tcW w:w="2775" w:type="dxa"/>
           </w:tcPr>
           <w:p>
             <w:pPr>
@@ -826,7 +821,7 @@
         </w:trPr>
         <w:tc>
           <w:tcPr>
-            <w:tcW w:w="3600" w:type="dxa"/>
+            <w:tcW w:w="3528" w:type="dxa"/>
           </w:tcPr>
           <w:p>
             <w:pPr>
@@ -839,7 +834,7 @@
         </w:tc>
         <w:tc>
           <w:tcPr>
-            <w:tcW w:w="3600" w:type="dxa"/>
+            <w:tcW w:w="2775" w:type="dxa"/>
           </w:tcPr>
           <w:p>
             <w:pPr>
@@ -857,7 +852,7 @@
         </w:trPr>
         <w:tc>
           <w:tcPr>
-            <w:tcW w:w="3600" w:type="dxa"/>
+            <w:tcW w:w="3528" w:type="dxa"/>
           </w:tcPr>
           <w:p>
             <w:pPr>
@@ -870,7 +865,7 @@
         </w:tc>
         <w:tc>
           <w:tcPr>
-            <w:tcW w:w="3600" w:type="dxa"/>
+            <w:tcW w:w="2775" w:type="dxa"/>
           </w:tcPr>
           <w:p>
             <w:pPr>
@@ -879,6 +874,14 @@
             <w:r>
               <w:t>CG0198</w:t>
             </w:r>
+            <w:bookmarkStart w:id="2" w:name="_Ref469922284"/>
+            <w:r>
+              <w:rPr>
+                <w:rStyle w:val="FootnoteReference"/>
+              </w:rPr>
+              <w:footnoteReference w:id="1"/>
+            </w:r>
+            <w:bookmarkEnd w:id="2"/>
           </w:p>
         </w:tc>
       </w:tr>
@@ -888,7 +891,7 @@
         </w:trPr>
         <w:tc>
           <w:tcPr>
-            <w:tcW w:w="3600" w:type="dxa"/>
+            <w:tcW w:w="3528" w:type="dxa"/>
           </w:tcPr>
           <w:p>
             <w:pPr>
@@ -901,7 +904,7 @@
         </w:tc>
         <w:tc>
           <w:tcPr>
-            <w:tcW w:w="3600" w:type="dxa"/>
+            <w:tcW w:w="2775" w:type="dxa"/>
           </w:tcPr>
           <w:p>
             <w:pPr>
@@ -911,6 +914,21 @@
             <w:r>
               <w:t>CG0118</w:t>
             </w:r>
+            <w:r>
+              <w:fldChar w:fldCharType="begin"/>
+            </w:r>
+            <w:r>
+              <w:instrText xml:space="preserve"> NOTEREF _Ref469922284 \h </w:instrText>
+            </w:r>
+            <w:r>
+              <w:fldChar w:fldCharType="separate"/>
+            </w:r>
+            <w:r>
+              <w:t>*</w:t>
+            </w:r>
+            <w:r>
+              <w:fldChar w:fldCharType="end"/>
+            </w:r>
           </w:p>
         </w:tc>
       </w:tr>
@@ -923,31 +941,20 @@
       <w:r>
         <w:t xml:space="preserve">Table </w:t>
       </w:r>
-      <w:r>
-        <w:fldChar w:fldCharType="begin"/>
-      </w:r>
-      <w:r>
-        <w:instrText xml:space="preserve"> SEQ Table \* ARABIC </w:instrText>
-      </w:r>
-      <w:r>
-        <w:fldChar w:fldCharType="separate"/>
-      </w:r>
-      <w:r>
-        <w:rPr>
-          <w:noProof/>
-        </w:rPr>
-        <w:t>1</w:t>
-      </w:r>
-      <w:r>
-        <w:rPr>
-          <w:noProof/>
-        </w:rPr>
-        <w:fldChar w:fldCharType="end"/>
-      </w:r>
+      <w:fldSimple w:instr=" SEQ Table \* ARABIC ">
+        <w:r>
+          <w:rPr>
+            <w:noProof/>
+          </w:rPr>
+          <w:t>1</w:t>
+        </w:r>
+      </w:fldSimple>
       <w:bookmarkEnd w:id="3"/>
       <w:r>
         <w:t>: CloudGate models that support Ignition sense.</w:t>
       </w:r>
+      <w:bookmarkStart w:id="4" w:name="_GoBack"/>
+      <w:bookmarkEnd w:id="4"/>
     </w:p>
     <w:p>
       <w:r>
@@ -1080,14 +1087,27 @@
       <w:r>
         <w:t xml:space="preserve">Figure </w:t>
       </w:r>
-      <w:fldSimple w:instr=" SEQ Figure \* ARABIC ">
-        <w:r>
-          <w:rPr>
-            <w:noProof/>
-          </w:rPr>
-          <w:t>1</w:t>
-        </w:r>
-      </w:fldSimple>
+      <w:r>
+        <w:fldChar w:fldCharType="begin"/>
+      </w:r>
+      <w:r>
+        <w:instrText xml:space="preserve"> SEQ Figure \* ARABIC </w:instrText>
+      </w:r>
+      <w:r>
+        <w:fldChar w:fldCharType="separate"/>
+      </w:r>
+      <w:r>
+        <w:rPr>
+          <w:noProof/>
+        </w:rPr>
+        <w:t>1</w:t>
+      </w:r>
+      <w:r>
+        <w:rPr>
+          <w:noProof/>
+        </w:rPr>
+        <w:fldChar w:fldCharType="end"/>
+      </w:r>
       <w:r>
         <w:t xml:space="preserve">: Power connector </w:t>
       </w:r>
@@ -1383,24 +1403,37 @@
       <w:pPr>
         <w:pStyle w:val="Caption"/>
       </w:pPr>
-      <w:bookmarkStart w:id="4" w:name="_Ref465091438"/>
-      <w:bookmarkStart w:id="5" w:name="_Ref465091433"/>
+      <w:bookmarkStart w:id="5" w:name="_Ref465091438"/>
+      <w:bookmarkStart w:id="6" w:name="_Ref465091433"/>
       <w:r>
         <w:t xml:space="preserve">Table </w:t>
       </w:r>
-      <w:fldSimple w:instr=" SEQ Table \* ARABIC ">
-        <w:r>
-          <w:rPr>
-            <w:noProof/>
-          </w:rPr>
-          <w:t>2</w:t>
-        </w:r>
-      </w:fldSimple>
-      <w:bookmarkEnd w:id="4"/>
+      <w:r>
+        <w:fldChar w:fldCharType="begin"/>
+      </w:r>
+      <w:r>
+        <w:instrText xml:space="preserve"> SEQ Table \* ARABIC </w:instrText>
+      </w:r>
+      <w:r>
+        <w:fldChar w:fldCharType="separate"/>
+      </w:r>
+      <w:r>
+        <w:rPr>
+          <w:noProof/>
+        </w:rPr>
+        <w:t>2</w:t>
+      </w:r>
+      <w:r>
+        <w:rPr>
+          <w:noProof/>
+        </w:rPr>
+        <w:fldChar w:fldCharType="end"/>
+      </w:r>
+      <w:bookmarkEnd w:id="5"/>
       <w:r>
         <w:t>: Ignition sense Pin Electrical specifications.</w:t>
       </w:r>
-      <w:bookmarkEnd w:id="5"/>
+      <w:bookmarkEnd w:id="6"/>
     </w:p>
     <w:p>
       <w:pPr>
@@ -1431,7 +1464,6 @@
     <w:p/>
     <w:p>
       <w:r>
-        <w:lastRenderedPageBreak/>
         <w:t>For this conf</w:t>
       </w:r>
       <w:r>
@@ -1513,22 +1545,45 @@
       <w:r>
         <w:t xml:space="preserve">We are using CloudGate firmware version </w:t>
       </w:r>
-      <w:fldSimple w:instr=" DOCPROPERTY  Firm_ver  \* MERGEFORMAT ">
-        <w:r>
-          <w:t>2.68.3</w:t>
-        </w:r>
-      </w:fldSimple>
+      <w:r>
+        <w:fldChar w:fldCharType="begin"/>
+      </w:r>
+      <w:r>
+        <w:instrText xml:space="preserve"> DOCPROPERTY  Firm_ver  \* MERGEFORMAT </w:instrText>
+      </w:r>
+      <w:r>
+        <w:fldChar w:fldCharType="separate"/>
+      </w:r>
+      <w:r>
+        <w:t>2.68.3</w:t>
+      </w:r>
+      <w:r>
+        <w:fldChar w:fldCharType="end"/>
+      </w:r>
       <w:r>
         <w:t xml:space="preserve"> and </w:t>
       </w:r>
       <w:r>
         <w:t xml:space="preserve">LuvitRED version </w:t>
       </w:r>
-      <w:fldSimple w:instr=" DOCPROPERTY  LuvitRED_ver  \* MERGEFORMAT ">
-        <w:r>
-          <w:t>2.9.10</w:t>
-        </w:r>
-      </w:fldSimple>
+      <w:r>
+        <w:fldChar w:fldCharType="begin"/>
+      </w:r>
+      <w:r>
+        <w:instrText xml:space="preserve"> DOC</w:instrText>
+      </w:r>
+      <w:r>
+        <w:instrText xml:space="preserve">PROPERTY  LuvitRED_ver  \* MERGEFORMAT </w:instrText>
+      </w:r>
+      <w:r>
+        <w:fldChar w:fldCharType="separate"/>
+      </w:r>
+      <w:r>
+        <w:t>2.9.10</w:t>
+      </w:r>
+      <w:r>
+        <w:fldChar w:fldCharType="end"/>
+      </w:r>
       <w:r>
         <w:t xml:space="preserve"> for this configuration</w:t>
       </w:r>
@@ -1540,9 +1595,9 @@
       <w:pPr>
         <w:pStyle w:val="Heading1"/>
       </w:pPr>
-      <w:bookmarkStart w:id="6" w:name="_Ref465152472"/>
-      <w:bookmarkStart w:id="7" w:name="_Ref465152505"/>
-      <w:bookmarkStart w:id="8" w:name="_Toc465263091"/>
+      <w:bookmarkStart w:id="7" w:name="_Ref465152472"/>
+      <w:bookmarkStart w:id="8" w:name="_Ref465152505"/>
+      <w:bookmarkStart w:id="9" w:name="_Toc465263091"/>
       <w:r>
         <w:lastRenderedPageBreak/>
         <w:t>Setting up the GPIO for Ignition detection</w:t>
@@ -1550,9 +1605,9 @@
       <w:r>
         <w:t>.</w:t>
       </w:r>
-      <w:bookmarkEnd w:id="6"/>
       <w:bookmarkEnd w:id="7"/>
       <w:bookmarkEnd w:id="8"/>
+      <w:bookmarkEnd w:id="9"/>
     </w:p>
     <w:p>
       <w:r>
@@ -1687,7 +1742,7 @@
       <w:pPr>
         <w:pStyle w:val="Caption"/>
       </w:pPr>
-      <w:bookmarkStart w:id="9" w:name="_Ref426988926"/>
+      <w:bookmarkStart w:id="10" w:name="_Ref426988926"/>
       <w:r>
         <w:t xml:space="preserve">Figure </w:t>
       </w:r>
@@ -1709,7 +1764,7 @@
       <w:r>
         <w:fldChar w:fldCharType="end"/>
       </w:r>
-      <w:bookmarkEnd w:id="9"/>
+      <w:bookmarkEnd w:id="10"/>
       <w:r>
         <w:t xml:space="preserve">: </w:t>
       </w:r>
@@ -1829,19 +1884,32 @@
       <w:pPr>
         <w:pStyle w:val="Caption"/>
       </w:pPr>
-      <w:bookmarkStart w:id="10" w:name="_Ref426989654"/>
+      <w:bookmarkStart w:id="11" w:name="_Ref426989654"/>
       <w:r>
         <w:t xml:space="preserve">Figure </w:t>
       </w:r>
-      <w:fldSimple w:instr=" SEQ Figure \* ARABIC ">
-        <w:r>
-          <w:rPr>
-            <w:noProof/>
-          </w:rPr>
-          <w:t>3</w:t>
-        </w:r>
-      </w:fldSimple>
-      <w:bookmarkEnd w:id="10"/>
+      <w:r>
+        <w:fldChar w:fldCharType="begin"/>
+      </w:r>
+      <w:r>
+        <w:instrText xml:space="preserve"> SEQ Figure \* ARABIC </w:instrText>
+      </w:r>
+      <w:r>
+        <w:fldChar w:fldCharType="separate"/>
+      </w:r>
+      <w:r>
+        <w:rPr>
+          <w:noProof/>
+        </w:rPr>
+        <w:t>3</w:t>
+      </w:r>
+      <w:r>
+        <w:rPr>
+          <w:noProof/>
+        </w:rPr>
+        <w:fldChar w:fldCharType="end"/>
+      </w:r>
+      <w:bookmarkEnd w:id="11"/>
       <w:r>
         <w:t xml:space="preserve">: New </w:t>
       </w:r>
@@ -1952,14 +2020,27 @@
       <w:r>
         <w:t xml:space="preserve">Figure </w:t>
       </w:r>
-      <w:fldSimple w:instr=" SEQ Figure \* ARABIC ">
-        <w:r>
-          <w:rPr>
-            <w:noProof/>
-          </w:rPr>
-          <w:t>4</w:t>
-        </w:r>
-      </w:fldSimple>
+      <w:r>
+        <w:fldChar w:fldCharType="begin"/>
+      </w:r>
+      <w:r>
+        <w:instrText xml:space="preserve"> SEQ Figure \* ARABIC </w:instrText>
+      </w:r>
+      <w:r>
+        <w:fldChar w:fldCharType="separate"/>
+      </w:r>
+      <w:r>
+        <w:rPr>
+          <w:noProof/>
+        </w:rPr>
+        <w:t>4</w:t>
+      </w:r>
+      <w:r>
+        <w:rPr>
+          <w:noProof/>
+        </w:rPr>
+        <w:fldChar w:fldCharType="end"/>
+      </w:r>
       <w:r>
         <w:t xml:space="preserve">: </w:t>
       </w:r>
@@ -2108,14 +2189,27 @@
       <w:r>
         <w:t xml:space="preserve">Figure </w:t>
       </w:r>
-      <w:fldSimple w:instr=" SEQ Figure \* ARABIC ">
-        <w:r>
-          <w:rPr>
-            <w:noProof/>
-          </w:rPr>
-          <w:t>5</w:t>
-        </w:r>
-      </w:fldSimple>
+      <w:r>
+        <w:fldChar w:fldCharType="begin"/>
+      </w:r>
+      <w:r>
+        <w:instrText xml:space="preserve"> SEQ Figure \* ARABIC </w:instrText>
+      </w:r>
+      <w:r>
+        <w:fldChar w:fldCharType="separate"/>
+      </w:r>
+      <w:r>
+        <w:rPr>
+          <w:noProof/>
+        </w:rPr>
+        <w:t>5</w:t>
+      </w:r>
+      <w:r>
+        <w:rPr>
+          <w:noProof/>
+        </w:rPr>
+        <w:fldChar w:fldCharType="end"/>
+      </w:r>
       <w:r>
         <w:t>:</w:t>
       </w:r>
@@ -2247,19 +2341,32 @@
           <w:color w:val="auto"/>
         </w:rPr>
       </w:pPr>
-      <w:bookmarkStart w:id="11" w:name="_Ref434836303"/>
+      <w:bookmarkStart w:id="12" w:name="_Ref434836303"/>
       <w:r>
         <w:t xml:space="preserve">Figure </w:t>
       </w:r>
-      <w:fldSimple w:instr=" SEQ Figure \* ARABIC ">
-        <w:r>
-          <w:rPr>
-            <w:noProof/>
-          </w:rPr>
-          <w:t>6</w:t>
-        </w:r>
-      </w:fldSimple>
-      <w:bookmarkEnd w:id="11"/>
+      <w:r>
+        <w:fldChar w:fldCharType="begin"/>
+      </w:r>
+      <w:r>
+        <w:instrText xml:space="preserve"> SEQ Figure \* ARABIC </w:instrText>
+      </w:r>
+      <w:r>
+        <w:fldChar w:fldCharType="separate"/>
+      </w:r>
+      <w:r>
+        <w:rPr>
+          <w:noProof/>
+        </w:rPr>
+        <w:t>6</w:t>
+      </w:r>
+      <w:r>
+        <w:rPr>
+          <w:noProof/>
+        </w:rPr>
+        <w:fldChar w:fldCharType="end"/>
+      </w:r>
+      <w:bookmarkEnd w:id="12"/>
       <w:r>
         <w:t xml:space="preserve">: </w:t>
       </w:r>
@@ -2370,19 +2477,32 @@
       <w:pPr>
         <w:pStyle w:val="Caption"/>
       </w:pPr>
-      <w:bookmarkStart w:id="12" w:name="_Ref465090797"/>
+      <w:bookmarkStart w:id="13" w:name="_Ref465090797"/>
       <w:r>
         <w:t xml:space="preserve">Figure </w:t>
       </w:r>
-      <w:fldSimple w:instr=" SEQ Figure \* ARABIC ">
-        <w:r>
-          <w:rPr>
-            <w:noProof/>
-          </w:rPr>
-          <w:t>7</w:t>
-        </w:r>
-      </w:fldSimple>
-      <w:bookmarkEnd w:id="12"/>
+      <w:r>
+        <w:fldChar w:fldCharType="begin"/>
+      </w:r>
+      <w:r>
+        <w:instrText xml:space="preserve"> SEQ Figure \* ARABIC </w:instrText>
+      </w:r>
+      <w:r>
+        <w:fldChar w:fldCharType="separate"/>
+      </w:r>
+      <w:r>
+        <w:rPr>
+          <w:noProof/>
+        </w:rPr>
+        <w:t>7</w:t>
+      </w:r>
+      <w:r>
+        <w:rPr>
+          <w:noProof/>
+        </w:rPr>
+        <w:fldChar w:fldCharType="end"/>
+      </w:r>
+      <w:bookmarkEnd w:id="13"/>
       <w:r>
         <w:t>: Nodes connected.</w:t>
       </w:r>
@@ -2565,19 +2685,32 @@
       <w:pPr>
         <w:pStyle w:val="Caption"/>
       </w:pPr>
-      <w:bookmarkStart w:id="13" w:name="_Ref465149412"/>
+      <w:bookmarkStart w:id="14" w:name="_Ref465149412"/>
       <w:r>
         <w:t xml:space="preserve">Figure </w:t>
       </w:r>
-      <w:fldSimple w:instr=" SEQ Figure \* ARABIC ">
-        <w:r>
-          <w:rPr>
-            <w:noProof/>
-          </w:rPr>
-          <w:t>8</w:t>
-        </w:r>
-      </w:fldSimple>
-      <w:bookmarkEnd w:id="13"/>
+      <w:r>
+        <w:fldChar w:fldCharType="begin"/>
+      </w:r>
+      <w:r>
+        <w:instrText xml:space="preserve"> SEQ Figure \* ARABIC </w:instrText>
+      </w:r>
+      <w:r>
+        <w:fldChar w:fldCharType="separate"/>
+      </w:r>
+      <w:r>
+        <w:rPr>
+          <w:noProof/>
+        </w:rPr>
+        <w:t>8</w:t>
+      </w:r>
+      <w:r>
+        <w:rPr>
+          <w:noProof/>
+        </w:rPr>
+        <w:fldChar w:fldCharType="end"/>
+      </w:r>
+      <w:bookmarkEnd w:id="14"/>
       <w:r>
         <w:t>: Ignition sense pin state change.</w:t>
       </w:r>
@@ -2594,14 +2727,14 @@
       <w:pPr>
         <w:pStyle w:val="Heading1"/>
       </w:pPr>
-      <w:bookmarkStart w:id="14" w:name="_Ref465151502"/>
-      <w:bookmarkStart w:id="15" w:name="_Toc465263092"/>
+      <w:bookmarkStart w:id="15" w:name="_Ref465151502"/>
+      <w:bookmarkStart w:id="16" w:name="_Toc465263092"/>
       <w:r>
         <w:lastRenderedPageBreak/>
         <w:t>Wake up the CloudGate on ignition sense.</w:t>
       </w:r>
-      <w:bookmarkEnd w:id="14"/>
       <w:bookmarkEnd w:id="15"/>
+      <w:bookmarkEnd w:id="16"/>
     </w:p>
     <w:p>
       <w:r>
@@ -2724,19 +2857,32 @@
       <w:pPr>
         <w:pStyle w:val="Caption"/>
       </w:pPr>
-      <w:bookmarkStart w:id="16" w:name="_Ref465150115"/>
+      <w:bookmarkStart w:id="17" w:name="_Ref465150115"/>
       <w:r>
         <w:t xml:space="preserve">Figure </w:t>
       </w:r>
-      <w:fldSimple w:instr=" SEQ Figure \* ARABIC ">
-        <w:r>
-          <w:rPr>
-            <w:noProof/>
-          </w:rPr>
-          <w:t>9</w:t>
-        </w:r>
-      </w:fldSimple>
-      <w:bookmarkEnd w:id="16"/>
+      <w:r>
+        <w:fldChar w:fldCharType="begin"/>
+      </w:r>
+      <w:r>
+        <w:instrText xml:space="preserve"> SEQ Figure \* ARABIC </w:instrText>
+      </w:r>
+      <w:r>
+        <w:fldChar w:fldCharType="separate"/>
+      </w:r>
+      <w:r>
+        <w:rPr>
+          <w:noProof/>
+        </w:rPr>
+        <w:t>9</w:t>
+      </w:r>
+      <w:r>
+        <w:rPr>
+          <w:noProof/>
+        </w:rPr>
+        <w:fldChar w:fldCharType="end"/>
+      </w:r>
+      <w:bookmarkEnd w:id="17"/>
       <w:r>
         <w:t xml:space="preserve">: </w:t>
       </w:r>
@@ -2834,19 +2980,32 @@
       <w:pPr>
         <w:pStyle w:val="Caption"/>
       </w:pPr>
-      <w:bookmarkStart w:id="17" w:name="_Ref465150616"/>
+      <w:bookmarkStart w:id="18" w:name="_Ref465150616"/>
       <w:r>
         <w:t xml:space="preserve">Figure </w:t>
       </w:r>
-      <w:fldSimple w:instr=" SEQ Figure \* ARABIC ">
-        <w:r>
-          <w:rPr>
-            <w:noProof/>
-          </w:rPr>
-          <w:t>10</w:t>
-        </w:r>
-      </w:fldSimple>
-      <w:bookmarkEnd w:id="17"/>
+      <w:r>
+        <w:fldChar w:fldCharType="begin"/>
+      </w:r>
+      <w:r>
+        <w:instrText xml:space="preserve"> SEQ Figure \* ARABIC </w:instrText>
+      </w:r>
+      <w:r>
+        <w:fldChar w:fldCharType="separate"/>
+      </w:r>
+      <w:r>
+        <w:rPr>
+          <w:noProof/>
+        </w:rPr>
+        <w:t>10</w:t>
+      </w:r>
+      <w:r>
+        <w:rPr>
+          <w:noProof/>
+        </w:rPr>
+        <w:fldChar w:fldCharType="end"/>
+      </w:r>
+      <w:bookmarkEnd w:id="18"/>
       <w:r>
         <w:t xml:space="preserve">: New </w:t>
       </w:r>
@@ -2942,14 +3101,27 @@
       <w:r>
         <w:t xml:space="preserve">Figure </w:t>
       </w:r>
-      <w:fldSimple w:instr=" SEQ Figure \* ARABIC ">
-        <w:r>
-          <w:rPr>
-            <w:noProof/>
-          </w:rPr>
-          <w:t>11</w:t>
-        </w:r>
-      </w:fldSimple>
+      <w:r>
+        <w:fldChar w:fldCharType="begin"/>
+      </w:r>
+      <w:r>
+        <w:instrText xml:space="preserve"> SEQ Figure \* ARABIC </w:instrText>
+      </w:r>
+      <w:r>
+        <w:fldChar w:fldCharType="separate"/>
+      </w:r>
+      <w:r>
+        <w:rPr>
+          <w:noProof/>
+        </w:rPr>
+        <w:t>11</w:t>
+      </w:r>
+      <w:r>
+        <w:rPr>
+          <w:noProof/>
+        </w:rPr>
+        <w:fldChar w:fldCharType="end"/>
+      </w:r>
       <w:r>
         <w:t xml:space="preserve">: </w:t>
       </w:r>
@@ -3055,19 +3227,32 @@
       <w:pPr>
         <w:pStyle w:val="Caption"/>
       </w:pPr>
-      <w:bookmarkStart w:id="18" w:name="_Ref465150627"/>
+      <w:bookmarkStart w:id="19" w:name="_Ref465150627"/>
       <w:r>
         <w:t xml:space="preserve">Figure </w:t>
       </w:r>
-      <w:fldSimple w:instr=" SEQ Figure \* ARABIC ">
-        <w:r>
-          <w:rPr>
-            <w:noProof/>
-          </w:rPr>
-          <w:t>12</w:t>
-        </w:r>
-      </w:fldSimple>
-      <w:bookmarkEnd w:id="18"/>
+      <w:r>
+        <w:fldChar w:fldCharType="begin"/>
+      </w:r>
+      <w:r>
+        <w:instrText xml:space="preserve"> SEQ Figure \* ARABIC </w:instrText>
+      </w:r>
+      <w:r>
+        <w:fldChar w:fldCharType="separate"/>
+      </w:r>
+      <w:r>
+        <w:rPr>
+          <w:noProof/>
+        </w:rPr>
+        <w:t>12</w:t>
+      </w:r>
+      <w:r>
+        <w:rPr>
+          <w:noProof/>
+        </w:rPr>
+        <w:fldChar w:fldCharType="end"/>
+      </w:r>
+      <w:bookmarkEnd w:id="19"/>
       <w:r>
         <w:t>: Nodes connected.</w:t>
       </w:r>
@@ -3250,19 +3435,32 @@
           <w:noProof/>
         </w:rPr>
       </w:pPr>
-      <w:bookmarkStart w:id="19" w:name="_Ref465150962"/>
+      <w:bookmarkStart w:id="20" w:name="_Ref465150962"/>
       <w:r>
         <w:t xml:space="preserve">Figure </w:t>
       </w:r>
-      <w:fldSimple w:instr=" SEQ Figure \* ARABIC ">
-        <w:r>
-          <w:rPr>
-            <w:noProof/>
-          </w:rPr>
-          <w:t>13</w:t>
-        </w:r>
-      </w:fldSimple>
-      <w:bookmarkEnd w:id="19"/>
+      <w:r>
+        <w:fldChar w:fldCharType="begin"/>
+      </w:r>
+      <w:r>
+        <w:instrText xml:space="preserve"> SEQ Figure \* ARABIC </w:instrText>
+      </w:r>
+      <w:r>
+        <w:fldChar w:fldCharType="separate"/>
+      </w:r>
+      <w:r>
+        <w:rPr>
+          <w:noProof/>
+        </w:rPr>
+        <w:t>13</w:t>
+      </w:r>
+      <w:r>
+        <w:rPr>
+          <w:noProof/>
+        </w:rPr>
+        <w:fldChar w:fldCharType="end"/>
+      </w:r>
+      <w:bookmarkEnd w:id="20"/>
       <w:r>
         <w:t xml:space="preserve">: </w:t>
       </w:r>
@@ -3325,19 +3523,32 @@
       <w:pPr>
         <w:pStyle w:val="Caption"/>
       </w:pPr>
-      <w:bookmarkStart w:id="20" w:name="_Ref465150970"/>
+      <w:bookmarkStart w:id="21" w:name="_Ref465150970"/>
       <w:r>
         <w:t xml:space="preserve">Figure </w:t>
       </w:r>
-      <w:fldSimple w:instr=" SEQ Figure \* ARABIC ">
-        <w:r>
-          <w:rPr>
-            <w:noProof/>
-          </w:rPr>
-          <w:t>14</w:t>
-        </w:r>
-      </w:fldSimple>
-      <w:bookmarkEnd w:id="20"/>
+      <w:r>
+        <w:fldChar w:fldCharType="begin"/>
+      </w:r>
+      <w:r>
+        <w:instrText xml:space="preserve"> SEQ Figure \* ARABIC </w:instrText>
+      </w:r>
+      <w:r>
+        <w:fldChar w:fldCharType="separate"/>
+      </w:r>
+      <w:r>
+        <w:rPr>
+          <w:noProof/>
+        </w:rPr>
+        <w:t>14</w:t>
+      </w:r>
+      <w:r>
+        <w:rPr>
+          <w:noProof/>
+        </w:rPr>
+        <w:fldChar w:fldCharType="end"/>
+      </w:r>
+      <w:bookmarkEnd w:id="21"/>
       <w:r>
         <w:t xml:space="preserve">: </w:t>
       </w:r>
@@ -3417,14 +3628,14 @@
       <w:pPr>
         <w:pStyle w:val="Heading1"/>
       </w:pPr>
-      <w:bookmarkStart w:id="21" w:name="_Ref434919127"/>
-      <w:bookmarkStart w:id="22" w:name="_Toc465263093"/>
+      <w:bookmarkStart w:id="22" w:name="_Ref434919127"/>
+      <w:bookmarkStart w:id="23" w:name="_Toc465263093"/>
       <w:r>
         <w:lastRenderedPageBreak/>
         <w:t>Timed Wake up</w:t>
       </w:r>
-      <w:bookmarkEnd w:id="21"/>
       <w:bookmarkEnd w:id="22"/>
+      <w:bookmarkEnd w:id="23"/>
     </w:p>
     <w:p>
       <w:r>
@@ -3562,19 +3773,32 @@
       <w:pPr>
         <w:pStyle w:val="Caption"/>
       </w:pPr>
-      <w:bookmarkStart w:id="23" w:name="_Ref465151525"/>
+      <w:bookmarkStart w:id="24" w:name="_Ref465151525"/>
       <w:r>
         <w:t xml:space="preserve">Figure </w:t>
       </w:r>
-      <w:fldSimple w:instr=" SEQ Figure \* ARABIC ">
-        <w:r>
-          <w:rPr>
-            <w:noProof/>
-          </w:rPr>
-          <w:t>15</w:t>
-        </w:r>
-      </w:fldSimple>
-      <w:bookmarkEnd w:id="23"/>
+      <w:r>
+        <w:fldChar w:fldCharType="begin"/>
+      </w:r>
+      <w:r>
+        <w:instrText xml:space="preserve"> SEQ Figure \* ARABIC </w:instrText>
+      </w:r>
+      <w:r>
+        <w:fldChar w:fldCharType="separate"/>
+      </w:r>
+      <w:r>
+        <w:rPr>
+          <w:noProof/>
+        </w:rPr>
+        <w:t>15</w:t>
+      </w:r>
+      <w:r>
+        <w:rPr>
+          <w:noProof/>
+        </w:rPr>
+        <w:fldChar w:fldCharType="end"/>
+      </w:r>
+      <w:bookmarkEnd w:id="24"/>
       <w:r>
         <w:t xml:space="preserve">: </w:t>
       </w:r>
@@ -3672,19 +3896,32 @@
       <w:pPr>
         <w:pStyle w:val="Caption"/>
       </w:pPr>
-      <w:bookmarkStart w:id="24" w:name="_Ref465151538"/>
+      <w:bookmarkStart w:id="25" w:name="_Ref465151538"/>
       <w:r>
         <w:t xml:space="preserve">Figure </w:t>
       </w:r>
-      <w:fldSimple w:instr=" SEQ Figure \* ARABIC ">
-        <w:r>
-          <w:rPr>
-            <w:noProof/>
-          </w:rPr>
-          <w:t>16</w:t>
-        </w:r>
-      </w:fldSimple>
-      <w:bookmarkEnd w:id="24"/>
+      <w:r>
+        <w:fldChar w:fldCharType="begin"/>
+      </w:r>
+      <w:r>
+        <w:instrText xml:space="preserve"> SEQ Figure \* ARABIC </w:instrText>
+      </w:r>
+      <w:r>
+        <w:fldChar w:fldCharType="separate"/>
+      </w:r>
+      <w:r>
+        <w:rPr>
+          <w:noProof/>
+        </w:rPr>
+        <w:t>16</w:t>
+      </w:r>
+      <w:r>
+        <w:rPr>
+          <w:noProof/>
+        </w:rPr>
+        <w:fldChar w:fldCharType="end"/>
+      </w:r>
+      <w:bookmarkEnd w:id="25"/>
       <w:r>
         <w:t xml:space="preserve">: New </w:t>
       </w:r>
@@ -3780,14 +4017,27 @@
       <w:r>
         <w:t xml:space="preserve">Figure </w:t>
       </w:r>
-      <w:fldSimple w:instr=" SEQ Figure \* ARABIC ">
-        <w:r>
-          <w:rPr>
-            <w:noProof/>
-          </w:rPr>
-          <w:t>17</w:t>
-        </w:r>
-      </w:fldSimple>
+      <w:r>
+        <w:fldChar w:fldCharType="begin"/>
+      </w:r>
+      <w:r>
+        <w:instrText xml:space="preserve"> SEQ Figure \* ARABIC </w:instrText>
+      </w:r>
+      <w:r>
+        <w:fldChar w:fldCharType="separate"/>
+      </w:r>
+      <w:r>
+        <w:rPr>
+          <w:noProof/>
+        </w:rPr>
+        <w:t>17</w:t>
+      </w:r>
+      <w:r>
+        <w:rPr>
+          <w:noProof/>
+        </w:rPr>
+        <w:fldChar w:fldCharType="end"/>
+      </w:r>
       <w:r>
         <w:t xml:space="preserve">: </w:t>
       </w:r>
@@ -3899,19 +4149,32 @@
       <w:pPr>
         <w:pStyle w:val="Caption"/>
       </w:pPr>
-      <w:bookmarkStart w:id="25" w:name="_Ref465151831"/>
+      <w:bookmarkStart w:id="26" w:name="_Ref465151831"/>
       <w:r>
         <w:t xml:space="preserve">Figure </w:t>
       </w:r>
-      <w:fldSimple w:instr=" SEQ Figure \* ARABIC ">
-        <w:r>
-          <w:rPr>
-            <w:noProof/>
-          </w:rPr>
-          <w:t>18</w:t>
-        </w:r>
-      </w:fldSimple>
-      <w:bookmarkEnd w:id="25"/>
+      <w:r>
+        <w:fldChar w:fldCharType="begin"/>
+      </w:r>
+      <w:r>
+        <w:instrText xml:space="preserve"> SEQ Figure \* ARABIC </w:instrText>
+      </w:r>
+      <w:r>
+        <w:fldChar w:fldCharType="separate"/>
+      </w:r>
+      <w:r>
+        <w:rPr>
+          <w:noProof/>
+        </w:rPr>
+        <w:t>18</w:t>
+      </w:r>
+      <w:r>
+        <w:rPr>
+          <w:noProof/>
+        </w:rPr>
+        <w:fldChar w:fldCharType="end"/>
+      </w:r>
+      <w:bookmarkEnd w:id="26"/>
       <w:r>
         <w:t>: Nodes connected.</w:t>
       </w:r>
@@ -4088,19 +4351,32 @@
           <w:noProof/>
         </w:rPr>
       </w:pPr>
-      <w:bookmarkStart w:id="26" w:name="_Ref465151940"/>
+      <w:bookmarkStart w:id="27" w:name="_Ref465151940"/>
       <w:r>
         <w:t xml:space="preserve">Figure </w:t>
       </w:r>
-      <w:fldSimple w:instr=" SEQ Figure \* ARABIC ">
-        <w:r>
-          <w:rPr>
-            <w:noProof/>
-          </w:rPr>
-          <w:t>19</w:t>
-        </w:r>
-      </w:fldSimple>
-      <w:bookmarkEnd w:id="26"/>
+      <w:r>
+        <w:fldChar w:fldCharType="begin"/>
+      </w:r>
+      <w:r>
+        <w:instrText xml:space="preserve"> SEQ Figure \* ARABIC </w:instrText>
+      </w:r>
+      <w:r>
+        <w:fldChar w:fldCharType="separate"/>
+      </w:r>
+      <w:r>
+        <w:rPr>
+          <w:noProof/>
+        </w:rPr>
+        <w:t>19</w:t>
+      </w:r>
+      <w:r>
+        <w:rPr>
+          <w:noProof/>
+        </w:rPr>
+        <w:fldChar w:fldCharType="end"/>
+      </w:r>
+      <w:bookmarkEnd w:id="27"/>
       <w:r>
         <w:t xml:space="preserve">: </w:t>
       </w:r>
@@ -4169,19 +4445,32 @@
       <w:pPr>
         <w:pStyle w:val="Caption"/>
       </w:pPr>
-      <w:bookmarkStart w:id="27" w:name="_Ref465151952"/>
+      <w:bookmarkStart w:id="28" w:name="_Ref465151952"/>
       <w:r>
         <w:t xml:space="preserve">Figure </w:t>
       </w:r>
-      <w:fldSimple w:instr=" SEQ Figure \* ARABIC ">
-        <w:r>
-          <w:rPr>
-            <w:noProof/>
-          </w:rPr>
-          <w:t>20</w:t>
-        </w:r>
-      </w:fldSimple>
-      <w:bookmarkEnd w:id="27"/>
+      <w:r>
+        <w:fldChar w:fldCharType="begin"/>
+      </w:r>
+      <w:r>
+        <w:instrText xml:space="preserve"> SEQ Figure \* ARABIC </w:instrText>
+      </w:r>
+      <w:r>
+        <w:fldChar w:fldCharType="separate"/>
+      </w:r>
+      <w:r>
+        <w:rPr>
+          <w:noProof/>
+        </w:rPr>
+        <w:t>20</w:t>
+      </w:r>
+      <w:r>
+        <w:rPr>
+          <w:noProof/>
+        </w:rPr>
+        <w:fldChar w:fldCharType="end"/>
+      </w:r>
+      <w:bookmarkEnd w:id="28"/>
       <w:r>
         <w:t xml:space="preserve">: </w:t>
       </w:r>
@@ -4262,12 +4551,12 @@
       <w:pPr>
         <w:pStyle w:val="Heading1"/>
       </w:pPr>
-      <w:bookmarkStart w:id="28" w:name="_Toc465263094"/>
+      <w:bookmarkStart w:id="29" w:name="_Toc465263094"/>
       <w:r>
         <w:lastRenderedPageBreak/>
         <w:t>Configuration example</w:t>
       </w:r>
-      <w:bookmarkEnd w:id="28"/>
+      <w:bookmarkEnd w:id="29"/>
     </w:p>
     <w:p>
       <w:r>
@@ -4479,19 +4768,32 @@
       <w:pPr>
         <w:pStyle w:val="Caption"/>
       </w:pPr>
-      <w:bookmarkStart w:id="29" w:name="_Ref465152836"/>
+      <w:bookmarkStart w:id="30" w:name="_Ref465152836"/>
       <w:r>
         <w:t xml:space="preserve">Figure </w:t>
       </w:r>
-      <w:fldSimple w:instr=" SEQ Figure \* ARABIC ">
-        <w:r>
-          <w:rPr>
-            <w:noProof/>
-          </w:rPr>
-          <w:t>21</w:t>
-        </w:r>
-      </w:fldSimple>
-      <w:bookmarkEnd w:id="29"/>
+      <w:r>
+        <w:fldChar w:fldCharType="begin"/>
+      </w:r>
+      <w:r>
+        <w:instrText xml:space="preserve"> SEQ Figure \* ARABIC </w:instrText>
+      </w:r>
+      <w:r>
+        <w:fldChar w:fldCharType="separate"/>
+      </w:r>
+      <w:r>
+        <w:rPr>
+          <w:noProof/>
+        </w:rPr>
+        <w:t>21</w:t>
+      </w:r>
+      <w:r>
+        <w:rPr>
+          <w:noProof/>
+        </w:rPr>
+        <w:fldChar w:fldCharType="end"/>
+      </w:r>
+      <w:bookmarkEnd w:id="30"/>
       <w:r>
         <w:t xml:space="preserve">: </w:t>
       </w:r>
@@ -4582,14 +4884,27 @@
       <w:r>
         <w:t xml:space="preserve">Figure </w:t>
       </w:r>
-      <w:fldSimple w:instr=" SEQ Figure \* ARABIC ">
-        <w:r>
-          <w:rPr>
-            <w:noProof/>
-          </w:rPr>
-          <w:t>22</w:t>
-        </w:r>
-      </w:fldSimple>
+      <w:r>
+        <w:fldChar w:fldCharType="begin"/>
+      </w:r>
+      <w:r>
+        <w:instrText xml:space="preserve"> SEQ Figure \* ARABIC </w:instrText>
+      </w:r>
+      <w:r>
+        <w:fldChar w:fldCharType="separate"/>
+      </w:r>
+      <w:r>
+        <w:rPr>
+          <w:noProof/>
+        </w:rPr>
+        <w:t>22</w:t>
+      </w:r>
+      <w:r>
+        <w:rPr>
+          <w:noProof/>
+        </w:rPr>
+        <w:fldChar w:fldCharType="end"/>
+      </w:r>
       <w:r>
         <w:t>: switch node.</w:t>
       </w:r>
@@ -4672,14 +4987,27 @@
       <w:r>
         <w:t xml:space="preserve">Figure </w:t>
       </w:r>
-      <w:fldSimple w:instr=" SEQ Figure \* ARABIC ">
-        <w:r>
-          <w:rPr>
-            <w:noProof/>
-          </w:rPr>
-          <w:t>23</w:t>
-        </w:r>
-      </w:fldSimple>
+      <w:r>
+        <w:fldChar w:fldCharType="begin"/>
+      </w:r>
+      <w:r>
+        <w:instrText xml:space="preserve"> SEQ Figure \* ARABIC </w:instrText>
+      </w:r>
+      <w:r>
+        <w:fldChar w:fldCharType="separate"/>
+      </w:r>
+      <w:r>
+        <w:rPr>
+          <w:noProof/>
+        </w:rPr>
+        <w:t>23</w:t>
+      </w:r>
+      <w:r>
+        <w:rPr>
+          <w:noProof/>
+        </w:rPr>
+        <w:fldChar w:fldCharType="end"/>
+      </w:r>
       <w:r>
         <w:t>: switch node configuration.</w:t>
       </w:r>
@@ -4763,14 +5091,27 @@
       <w:r>
         <w:t xml:space="preserve">Figure </w:t>
       </w:r>
-      <w:fldSimple w:instr=" SEQ Figure \* ARABIC ">
-        <w:r>
-          <w:rPr>
-            <w:noProof/>
-          </w:rPr>
-          <w:t>24</w:t>
-        </w:r>
-      </w:fldSimple>
+      <w:r>
+        <w:fldChar w:fldCharType="begin"/>
+      </w:r>
+      <w:r>
+        <w:instrText xml:space="preserve"> SEQ Figure \* ARABIC </w:instrText>
+      </w:r>
+      <w:r>
+        <w:fldChar w:fldCharType="separate"/>
+      </w:r>
+      <w:r>
+        <w:rPr>
+          <w:noProof/>
+        </w:rPr>
+        <w:t>24</w:t>
+      </w:r>
+      <w:r>
+        <w:rPr>
+          <w:noProof/>
+        </w:rPr>
+        <w:fldChar w:fldCharType="end"/>
+      </w:r>
       <w:r>
         <w:t>: trigger node.</w:t>
       </w:r>
@@ -4879,14 +5220,27 @@
       <w:r>
         <w:t xml:space="preserve">Figure </w:t>
       </w:r>
-      <w:fldSimple w:instr=" SEQ Figure \* ARABIC ">
-        <w:r>
-          <w:rPr>
-            <w:noProof/>
-          </w:rPr>
-          <w:t>25</w:t>
-        </w:r>
-      </w:fldSimple>
+      <w:r>
+        <w:fldChar w:fldCharType="begin"/>
+      </w:r>
+      <w:r>
+        <w:instrText xml:space="preserve"> SEQ Figure \* ARABIC </w:instrText>
+      </w:r>
+      <w:r>
+        <w:fldChar w:fldCharType="separate"/>
+      </w:r>
+      <w:r>
+        <w:rPr>
+          <w:noProof/>
+        </w:rPr>
+        <w:t>25</w:t>
+      </w:r>
+      <w:r>
+        <w:rPr>
+          <w:noProof/>
+        </w:rPr>
+        <w:fldChar w:fldCharType="end"/>
+      </w:r>
       <w:r>
         <w:t>: trigger node configuration.</w:t>
       </w:r>
@@ -4991,19 +5345,32 @@
       <w:pPr>
         <w:pStyle w:val="Caption"/>
       </w:pPr>
-      <w:bookmarkStart w:id="30" w:name="_Ref465154002"/>
+      <w:bookmarkStart w:id="31" w:name="_Ref465154002"/>
       <w:r>
         <w:t xml:space="preserve">Figure </w:t>
       </w:r>
-      <w:fldSimple w:instr=" SEQ Figure \* ARABIC ">
-        <w:r>
-          <w:rPr>
-            <w:noProof/>
-          </w:rPr>
-          <w:t>26</w:t>
-        </w:r>
-      </w:fldSimple>
-      <w:bookmarkEnd w:id="30"/>
+      <w:r>
+        <w:fldChar w:fldCharType="begin"/>
+      </w:r>
+      <w:r>
+        <w:instrText xml:space="preserve"> SEQ Figure \* ARABIC </w:instrText>
+      </w:r>
+      <w:r>
+        <w:fldChar w:fldCharType="separate"/>
+      </w:r>
+      <w:r>
+        <w:rPr>
+          <w:noProof/>
+        </w:rPr>
+        <w:t>26</w:t>
+      </w:r>
+      <w:r>
+        <w:rPr>
+          <w:noProof/>
+        </w:rPr>
+        <w:fldChar w:fldCharType="end"/>
+      </w:r>
+      <w:bookmarkEnd w:id="31"/>
       <w:r>
         <w:t>: Nodes connected.</w:t>
       </w:r>
@@ -5076,19 +5443,32 @@
       <w:pPr>
         <w:pStyle w:val="Caption"/>
       </w:pPr>
-      <w:bookmarkStart w:id="31" w:name="_Ref465154502"/>
+      <w:bookmarkStart w:id="32" w:name="_Ref465154502"/>
       <w:r>
         <w:t xml:space="preserve">Figure </w:t>
       </w:r>
-      <w:fldSimple w:instr=" SEQ Figure \* ARABIC ">
-        <w:r>
-          <w:rPr>
-            <w:noProof/>
-          </w:rPr>
-          <w:t>27</w:t>
-        </w:r>
-      </w:fldSimple>
-      <w:bookmarkEnd w:id="31"/>
+      <w:r>
+        <w:fldChar w:fldCharType="begin"/>
+      </w:r>
+      <w:r>
+        <w:instrText xml:space="preserve"> SEQ Figure \* ARABIC </w:instrText>
+      </w:r>
+      <w:r>
+        <w:fldChar w:fldCharType="separate"/>
+      </w:r>
+      <w:r>
+        <w:rPr>
+          <w:noProof/>
+        </w:rPr>
+        <w:t>27</w:t>
+      </w:r>
+      <w:r>
+        <w:rPr>
+          <w:noProof/>
+        </w:rPr>
+        <w:fldChar w:fldCharType="end"/>
+      </w:r>
+      <w:bookmarkEnd w:id="32"/>
       <w:r>
         <w:t>: Configuration deployed and ignition sense pin high.</w:t>
       </w:r>
@@ -5163,14 +5543,27 @@
       <w:r>
         <w:t xml:space="preserve">Figure </w:t>
       </w:r>
-      <w:fldSimple w:instr=" SEQ Figure \* ARABIC ">
-        <w:r>
-          <w:rPr>
-            <w:noProof/>
-          </w:rPr>
-          <w:t>28</w:t>
-        </w:r>
-      </w:fldSimple>
+      <w:r>
+        <w:fldChar w:fldCharType="begin"/>
+      </w:r>
+      <w:r>
+        <w:instrText xml:space="preserve"> SEQ Figure \* ARABIC </w:instrText>
+      </w:r>
+      <w:r>
+        <w:fldChar w:fldCharType="separate"/>
+      </w:r>
+      <w:r>
+        <w:rPr>
+          <w:noProof/>
+        </w:rPr>
+        <w:t>28</w:t>
+      </w:r>
+      <w:r>
+        <w:rPr>
+          <w:noProof/>
+        </w:rPr>
+        <w:fldChar w:fldCharType="end"/>
+      </w:r>
       <w:r>
         <w:t>: Ignition turned off.</w:t>
       </w:r>
@@ -5240,14 +5633,27 @@
       <w:r>
         <w:t xml:space="preserve">Figure </w:t>
       </w:r>
-      <w:fldSimple w:instr=" SEQ Figure \* ARABIC ">
-        <w:r>
-          <w:rPr>
-            <w:noProof/>
-          </w:rPr>
-          <w:t>29</w:t>
-        </w:r>
-      </w:fldSimple>
+      <w:r>
+        <w:fldChar w:fldCharType="begin"/>
+      </w:r>
+      <w:r>
+        <w:instrText xml:space="preserve"> SEQ Figure \* ARABIC </w:instrText>
+      </w:r>
+      <w:r>
+        <w:fldChar w:fldCharType="separate"/>
+      </w:r>
+      <w:r>
+        <w:rPr>
+          <w:noProof/>
+        </w:rPr>
+        <w:t>29</w:t>
+      </w:r>
+      <w:r>
+        <w:rPr>
+          <w:noProof/>
+        </w:rPr>
+        <w:fldChar w:fldCharType="end"/>
+      </w:r>
       <w:r>
         <w:t xml:space="preserve">: </w:t>
       </w:r>
@@ -5406,6 +5812,9 @@
           <w:headerReference w:type="default" r:id="rId39"/>
           <w:footerReference w:type="default" r:id="rId40"/>
           <w:headerReference w:type="first" r:id="rId41"/>
+          <w:footnotePr>
+            <w:numFmt w:val="chicago"/>
+          </w:footnotePr>
           <w:pgSz w:w="11907" w:h="16839" w:code="9"/>
           <w:pgMar w:top="1701" w:right="1440" w:bottom="1440" w:left="1440" w:header="1701" w:footer="1701" w:gutter="0"/>
           <w:cols w:space="708"/>
@@ -5490,7 +5899,7 @@
             <w:noProof/>
             <w:color w:val="969696" w:themeColor="accent3"/>
           </w:rPr>
-          <w:t>2</w:t>
+          <w:t>3</w:t>
         </w:r>
         <w:r>
           <w:rPr>
@@ -5525,6 +5934,27 @@
       </w:r>
     </w:p>
   </w:footnote>
+  <w:footnote w:id="1">
+    <w:p>
+      <w:pPr>
+        <w:pStyle w:val="FootnoteText"/>
+      </w:pPr>
+      <w:r>
+        <w:rPr>
+          <w:rStyle w:val="FootnoteReference"/>
+        </w:rPr>
+        <w:footnoteRef/>
+      </w:r>
+      <w:r>
+        <w:t xml:space="preserve"> </w:t>
+      </w:r>
+      <w:proofErr w:type="gramStart"/>
+      <w:r>
+        <w:t>Supported from firmware version 2.70.0 onwards.</w:t>
+      </w:r>
+      <w:proofErr w:type="gramEnd"/>
+    </w:p>
+  </w:footnote>
 </w:footnotes>
 </file>
 
@@ -5539,7 +5969,7 @@
         <w:noProof/>
       </w:rPr>
       <w:drawing>
-        <wp:anchor distT="0" distB="0" distL="114300" distR="114300" simplePos="0" relativeHeight="251663360" behindDoc="1" locked="0" layoutInCell="1" allowOverlap="1" wp14:anchorId="06F850A1" wp14:editId="7F39D50D">
+        <wp:anchor distT="0" distB="0" distL="114300" distR="114300" simplePos="0" relativeHeight="251663360" behindDoc="1" locked="0" layoutInCell="1" allowOverlap="1" wp14:anchorId="7F41E8E6" wp14:editId="1E90C89A">
           <wp:simplePos x="0" y="0"/>
           <wp:positionH relativeFrom="column">
             <wp:posOffset>19050</wp:posOffset>
@@ -5612,7 +6042,7 @@
         <w:noProof/>
       </w:rPr>
       <w:drawing>
-        <wp:inline distT="0" distB="0" distL="0" distR="0" wp14:anchorId="68AF4623" wp14:editId="272294A4">
+        <wp:inline distT="0" distB="0" distL="0" distR="0" wp14:anchorId="336C77F7" wp14:editId="63430529">
           <wp:extent cx="1648385" cy="645459"/>
           <wp:effectExtent l="19050" t="0" r="8965" b="0"/>
           <wp:docPr id="5" name="Picture 1" descr="\\psf\Home\Design\Option\Identity\Logos\OPTION-Logo_Grey.png"/>
@@ -10430,6 +10860,76 @@
       </w:tblCellMar>
     </w:tblPr>
   </w:style>
+  <w:style w:type="paragraph" w:styleId="EndnoteText">
+    <w:name w:val="endnote text"/>
+    <w:basedOn w:val="Normal"/>
+    <w:link w:val="EndnoteTextChar"/>
+    <w:uiPriority w:val="99"/>
+    <w:semiHidden/>
+    <w:unhideWhenUsed/>
+    <w:rsid w:val="0011094A"/>
+    <w:pPr>
+      <w:spacing w:after="0" w:line="240" w:lineRule="auto"/>
+    </w:pPr>
+  </w:style>
+  <w:style w:type="character" w:customStyle="1" w:styleId="EndnoteTextChar">
+    <w:name w:val="Endnote Text Char"/>
+    <w:basedOn w:val="DefaultParagraphFont"/>
+    <w:link w:val="EndnoteText"/>
+    <w:uiPriority w:val="99"/>
+    <w:semiHidden/>
+    <w:rsid w:val="0011094A"/>
+    <w:rPr>
+      <w:sz w:val="20"/>
+      <w:szCs w:val="20"/>
+    </w:rPr>
+  </w:style>
+  <w:style w:type="character" w:styleId="EndnoteReference">
+    <w:name w:val="endnote reference"/>
+    <w:basedOn w:val="DefaultParagraphFont"/>
+    <w:uiPriority w:val="99"/>
+    <w:semiHidden/>
+    <w:unhideWhenUsed/>
+    <w:rsid w:val="0011094A"/>
+    <w:rPr>
+      <w:vertAlign w:val="superscript"/>
+    </w:rPr>
+  </w:style>
+  <w:style w:type="paragraph" w:styleId="FootnoteText">
+    <w:name w:val="footnote text"/>
+    <w:basedOn w:val="Normal"/>
+    <w:link w:val="FootnoteTextChar"/>
+    <w:uiPriority w:val="99"/>
+    <w:semiHidden/>
+    <w:unhideWhenUsed/>
+    <w:rsid w:val="0011094A"/>
+    <w:pPr>
+      <w:spacing w:after="0" w:line="240" w:lineRule="auto"/>
+    </w:pPr>
+  </w:style>
+  <w:style w:type="character" w:customStyle="1" w:styleId="FootnoteTextChar">
+    <w:name w:val="Footnote Text Char"/>
+    <w:basedOn w:val="DefaultParagraphFont"/>
+    <w:link w:val="FootnoteText"/>
+    <w:uiPriority w:val="99"/>
+    <w:semiHidden/>
+    <w:rsid w:val="0011094A"/>
+    <w:rPr>
+      <w:sz w:val="20"/>
+      <w:szCs w:val="20"/>
+    </w:rPr>
+  </w:style>
+  <w:style w:type="character" w:styleId="FootnoteReference">
+    <w:name w:val="footnote reference"/>
+    <w:basedOn w:val="DefaultParagraphFont"/>
+    <w:uiPriority w:val="99"/>
+    <w:semiHidden/>
+    <w:unhideWhenUsed/>
+    <w:rsid w:val="0011094A"/>
+    <w:rPr>
+      <w:vertAlign w:val="superscript"/>
+    </w:rPr>
+  </w:style>
 </w:styles>
 </file>
 
@@ -10929,7 +11429,7 @@
 </file>
 
 <file path=customXml/itemProps2.xml><?xml version="1.0" encoding="utf-8"?>
-<ds:datastoreItem xmlns:ds="http://schemas.openxmlformats.org/officeDocument/2006/customXml" ds:itemID="{B83F24EE-8785-483A-8EFE-64131163F8BA}">
+<ds:datastoreItem xmlns:ds="http://schemas.openxmlformats.org/officeDocument/2006/customXml" ds:itemID="{BE29B6A4-9514-413A-A876-7B9921027A13}">
   <ds:schemaRefs>
     <ds:schemaRef ds:uri="http://schemas.openxmlformats.org/officeDocument/2006/bibliography"/>
   </ds:schemaRefs>

</xml_diff>